<commit_message>
add first draft of the pres
</commit_message>
<xml_diff>
--- a/docs/aslms-2024/aslms-2023.docx
+++ b/docs/aslms-2024/aslms-2023.docx
@@ -1,260 +1,382 @@
 
 <file path=word/document.xml><?xml version="1.0" encoding="utf-8"?>
-<w:document xmlns:wpc="http://schemas.microsoft.com/office/word/2010/wordprocessingCanvas" xmlns:cx="http://schemas.microsoft.com/office/drawing/2014/chartex" xmlns:cx1="http://schemas.microsoft.com/office/drawing/2015/9/8/chartex" xmlns:cx2="http://schemas.microsoft.com/office/drawing/2015/10/21/chartex" xmlns:cx3="http://schemas.microsoft.com/office/drawing/2016/5/9/chartex" xmlns:cx4="http://schemas.microsoft.com/office/drawing/2016/5/10/chartex" xmlns:cx5="http://schemas.microsoft.com/office/drawing/2016/5/11/chartex" xmlns:cx6="http://schemas.microsoft.com/office/drawing/2016/5/12/chartex" xmlns:cx7="http://schemas.microsoft.com/office/drawing/2016/5/13/chartex" xmlns:cx8="http://schemas.microsoft.com/office/drawing/2016/5/14/chartex" xmlns:mc="http://schemas.openxmlformats.org/markup-compatibility/2006" xmlns:aink="http://schemas.microsoft.com/office/drawing/2016/ink" xmlns:am3d="http://schemas.microsoft.com/office/drawing/2017/model3d" xmlns:o="urn:schemas-microsoft-com:office:office" xmlns:oel="http://schemas.microsoft.com/office/2019/extlst" xmlns:r="http://schemas.openxmlformats.org/officeDocument/2006/relationships" xmlns:m="http://schemas.openxmlformats.org/officeDocument/2006/math" xmlns:v="urn:schemas-microsoft-com:vml" xmlns:wp14="http://schemas.microsoft.com/office/word/2010/wordprocessingDrawing" xmlns:wp="http://schemas.openxmlformats.org/drawingml/2006/wordprocessingDrawing" xmlns:w10="urn:schemas-microsoft-com:office:word" xmlns:w="http://schemas.openxmlformats.org/wordprocessingml/2006/main" xmlns:w14="http://schemas.microsoft.com/office/word/2010/wordml" xmlns:w15="http://schemas.microsoft.com/office/word/2012/wordml" xmlns:w16cex="http://schemas.microsoft.com/office/word/2018/wordml/cex" xmlns:w16cid="http://schemas.microsoft.com/office/word/2016/wordml/cid" xmlns:w16="http://schemas.microsoft.com/office/word/2018/wordml" xmlns:w16du="http://schemas.microsoft.com/office/word/2023/wordml/word16du" xmlns:w16sdtdh="http://schemas.microsoft.com/office/word/2020/wordml/sdtdatahash" xmlns:w16se="http://schemas.microsoft.com/office/word/2015/wordml/symex" xmlns:wpg="http://schemas.microsoft.com/office/word/2010/wordprocessingGroup" xmlns:wpi="http://schemas.microsoft.com/office/word/2010/wordprocessingInk" xmlns:wne="http://schemas.microsoft.com/office/word/2006/wordml" xmlns:wps="http://schemas.microsoft.com/office/word/2010/wordprocessingShape" mc:Ignorable="w14 w15 w16se w16cid w16 w16cex w16sdtdh wp14">
+<w:document xmlns:wpc="http://schemas.microsoft.com/office/word/2010/wordprocessingCanvas" xmlns:cx="http://schemas.microsoft.com/office/drawing/2014/chartex" xmlns:cx1="http://schemas.microsoft.com/office/drawing/2015/9/8/chartex" xmlns:cx2="http://schemas.microsoft.com/office/drawing/2015/10/21/chartex" xmlns:cx3="http://schemas.microsoft.com/office/drawing/2016/5/9/chartex" xmlns:cx4="http://schemas.microsoft.com/office/drawing/2016/5/10/chartex" xmlns:cx5="http://schemas.microsoft.com/office/drawing/2016/5/11/chartex" xmlns:cx6="http://schemas.microsoft.com/office/drawing/2016/5/12/chartex" xmlns:cx7="http://schemas.microsoft.com/office/drawing/2016/5/13/chartex" xmlns:cx8="http://schemas.microsoft.com/office/drawing/2016/5/14/chartex" xmlns:mc="http://schemas.openxmlformats.org/markup-compatibility/2006" xmlns:aink="http://schemas.microsoft.com/office/drawing/2016/ink" xmlns:am3d="http://schemas.microsoft.com/office/drawing/2017/model3d" xmlns:o="urn:schemas-microsoft-com:office:office" xmlns:oel="http://schemas.microsoft.com/office/2019/extlst" xmlns:r="http://schemas.openxmlformats.org/officeDocument/2006/relationships" xmlns:m="http://schemas.openxmlformats.org/officeDocument/2006/math" xmlns:v="urn:schemas-microsoft-com:vml" xmlns:wp14="http://schemas.microsoft.com/office/word/2010/wordprocessingDrawing" xmlns:wp="http://schemas.openxmlformats.org/drawingml/2006/wordprocessingDrawing" xmlns:w10="urn:schemas-microsoft-com:office:word" xmlns:w="http://schemas.openxmlformats.org/wordprocessingml/2006/main" xmlns:w14="http://schemas.microsoft.com/office/word/2010/wordml" xmlns:w15="http://schemas.microsoft.com/office/word/2012/wordml" xmlns:w16cex="http://schemas.microsoft.com/office/word/2018/wordml/cex" xmlns:w16cid="http://schemas.microsoft.com/office/word/2016/wordml/cid" xmlns:w16="http://schemas.microsoft.com/office/word/2018/wordml" xmlns:w16sdtdh="http://schemas.microsoft.com/office/word/2020/wordml/sdtdatahash" xmlns:w16se="http://schemas.microsoft.com/office/word/2015/wordml/symex" xmlns:wpg="http://schemas.microsoft.com/office/word/2010/wordprocessingGroup" xmlns:wpi="http://schemas.microsoft.com/office/word/2010/wordprocessingInk" xmlns:wne="http://schemas.microsoft.com/office/word/2006/wordml" xmlns:wps="http://schemas.microsoft.com/office/word/2010/wordprocessingShape" mc:Ignorable="w14 w15 w16se w16cid w16 w16cex w16sdtdh wp14">
   <w:body>
     <w:p>
       <w:pPr>
-        <w:rPr>
+        <w:spacing w:before="300" w:after="150"/>
+        <w:textAlignment w:val="top"/>
+        <w:outlineLvl w:val="2"/>
+        <w:rPr>
+          <w:rFonts w:ascii="Arial" w:eastAsia="Times New Roman" w:hAnsi="Arial" w:cs="Arial"/>
+          <w:sz w:val="27"/>
+          <w:szCs w:val="27"/>
+          <w:lang w:eastAsia="en-GB"/>
+        </w:rPr>
+      </w:pPr>
+      <w:r>
+        <w:rPr>
+          <w:rFonts w:ascii="Arial" w:eastAsia="Times New Roman" w:hAnsi="Arial" w:cs="Arial"/>
+          <w:sz w:val="27"/>
+          <w:szCs w:val="27"/>
+          <w:lang w:eastAsia="en-GB"/>
+        </w:rPr>
+        <w:t xml:space="preserve">Title: </w:t>
+      </w:r>
+      <w:r>
+        <w:rPr>
+          <w:rFonts w:ascii="Arial" w:eastAsia="Times New Roman" w:hAnsi="Arial" w:cs="Arial"/>
           <w:b/>
           <w:bCs/>
-        </w:rPr>
-      </w:pPr>
-      <w:r>
-        <w:rPr>
-          <w:b/>
-          <w:bCs/>
-        </w:rPr>
-        <w:t>Background</w:t>
-      </w:r>
-      <w:r>
-        <w:rPr>
-          <w:b/>
-          <w:bCs/>
-        </w:rPr>
-        <w:t>:</w:t>
+          <w:sz w:val="27"/>
+          <w:szCs w:val="27"/>
+          <w:lang w:eastAsia="en-GB"/>
+        </w:rPr>
+        <w:t>UTILIZATION OF CYCLE-CONSISTENT ADVERSARIAL NETWORKS FOR TRANSFORMATION AND ELIMINATION OF PORT-WINE BIRTHMARKS IN PHOTOGRAPHIC IMAGERY</w:t>
       </w:r>
     </w:p>
     <w:p>
-      <w:r>
-        <w:t>Convolutional Neural Networks</w:t>
-      </w:r>
-      <w:r>
-        <w:t>(CNNs)</w:t>
-      </w:r>
-      <w:r>
-        <w:t xml:space="preserve"> </w:t>
-      </w:r>
-      <w:r>
-        <w:t>have the capability to reliably identify features from digital images</w:t>
-      </w:r>
-      <w:r>
-        <w:t xml:space="preserve">. </w:t>
-      </w:r>
-      <w:r>
-        <w:t>In the field of dermatology, convolutional neural networks have demonstrated potential for image classification and malignancy prediction by learning features directly from image data, rather than relying on analytically extracted features. For this reason, CNNs seem well-suited for predicting the efficacy of treatments for PWS, as treatment efficacy has been linked to</w:t>
-      </w:r>
-      <w:r>
-        <w:t xml:space="preserve"> </w:t>
-      </w:r>
-      <w:r>
-        <w:t xml:space="preserve">image cues like </w:t>
-      </w:r>
-      <w:r>
-        <w:t>birthmark’s</w:t>
-      </w:r>
-      <w:r>
-        <w:t xml:space="preserve"> area and skin colour. However, training CNNs from scratch using a small sample size can be challenging. To address this issue, transfer learning can be utilized to extract PWS information from medical images using CNNs that have been pretrained for nonmedical tasks, thus eliminating the need for large datasets.</w:t>
-      </w:r>
+      <w:pPr>
+        <w:spacing w:before="300" w:after="150"/>
+        <w:textAlignment w:val="top"/>
+        <w:outlineLvl w:val="2"/>
+        <w:rPr>
+          <w:rFonts w:ascii="Arial" w:eastAsia="Times New Roman" w:hAnsi="Arial" w:cs="Arial"/>
+          <w:sz w:val="27"/>
+          <w:szCs w:val="27"/>
+          <w:lang w:eastAsia="en-GB"/>
+        </w:rPr>
+      </w:pPr>
+    </w:p>
+    <w:p>
+      <w:pPr>
+        <w:spacing w:before="300" w:after="150"/>
+        <w:textAlignment w:val="top"/>
+        <w:outlineLvl w:val="2"/>
+        <w:rPr>
+          <w:rFonts w:ascii="Arial" w:eastAsia="Times New Roman" w:hAnsi="Arial" w:cs="Arial"/>
+          <w:sz w:val="27"/>
+          <w:szCs w:val="27"/>
+          <w:lang w:eastAsia="en-GB"/>
+        </w:rPr>
+      </w:pPr>
+      <w:r>
+        <w:rPr>
+          <w:rFonts w:ascii="Arial" w:eastAsia="Times New Roman" w:hAnsi="Arial" w:cs="Arial"/>
+          <w:sz w:val="27"/>
+          <w:szCs w:val="27"/>
+          <w:lang w:eastAsia="en-GB"/>
+        </w:rPr>
+        <w:t>Background</w:t>
+      </w:r>
+    </w:p>
+    <w:p>
+      <w:pPr>
+        <w:textAlignment w:val="top"/>
+        <w:rPr>
+          <w:rFonts w:ascii="Times New Roman" w:eastAsia="Times New Roman" w:hAnsi="Times New Roman" w:cs="Times New Roman"/>
+          <w:lang w:eastAsia="en-GB"/>
+        </w:rPr>
+      </w:pPr>
+      <w:r>
+        <w:rPr>
+          <w:rFonts w:ascii="Times New Roman" w:eastAsia="Times New Roman" w:hAnsi="Times New Roman" w:cs="Times New Roman"/>
+          <w:lang w:eastAsia="en-GB"/>
+        </w:rPr>
+        <w:t xml:space="preserve">The domain of Generative Adversarial Networks (GANs) has demonstrated significant proficiency in the creation of novel datasets. Of particular interest is the </w:t>
+      </w:r>
+      <w:proofErr w:type="spellStart"/>
+      <w:r>
+        <w:rPr>
+          <w:rFonts w:ascii="Times New Roman" w:eastAsia="Times New Roman" w:hAnsi="Times New Roman" w:cs="Times New Roman"/>
+          <w:lang w:eastAsia="en-GB"/>
+        </w:rPr>
+        <w:t>CycleGAN</w:t>
+      </w:r>
+      <w:proofErr w:type="spellEnd"/>
+      <w:r>
+        <w:rPr>
+          <w:rFonts w:ascii="Times New Roman" w:eastAsia="Times New Roman" w:hAnsi="Times New Roman" w:cs="Times New Roman"/>
+          <w:lang w:eastAsia="en-GB"/>
+        </w:rPr>
+        <w:t xml:space="preserve"> framework, which is adept at domain translation (e.g., transmuting ordinary photographs into artworks reminiscent of Monet). Employing a four neural networks paired with cyclical loss functions, </w:t>
+      </w:r>
+      <w:proofErr w:type="spellStart"/>
+      <w:r>
+        <w:rPr>
+          <w:rFonts w:ascii="Times New Roman" w:eastAsia="Times New Roman" w:hAnsi="Times New Roman" w:cs="Times New Roman"/>
+          <w:lang w:eastAsia="en-GB"/>
+        </w:rPr>
+        <w:t>CycleGAN</w:t>
+      </w:r>
+      <w:proofErr w:type="spellEnd"/>
+      <w:r>
+        <w:rPr>
+          <w:rFonts w:ascii="Times New Roman" w:eastAsia="Times New Roman" w:hAnsi="Times New Roman" w:cs="Times New Roman"/>
+          <w:lang w:eastAsia="en-GB"/>
+        </w:rPr>
+        <w:t xml:space="preserve"> acquires the ability to translate between two distinct distributions. In doing so, it garners insights into the intrinsic characteristics of each distribution (e.g., discerning the quintessence of Monet's style). Given these capabilities, </w:t>
+      </w:r>
+      <w:proofErr w:type="spellStart"/>
+      <w:r>
+        <w:rPr>
+          <w:rFonts w:ascii="Times New Roman" w:eastAsia="Times New Roman" w:hAnsi="Times New Roman" w:cs="Times New Roman"/>
+          <w:lang w:eastAsia="en-GB"/>
+        </w:rPr>
+        <w:t>CycleGAN</w:t>
+      </w:r>
+      <w:proofErr w:type="spellEnd"/>
+      <w:r>
+        <w:rPr>
+          <w:rFonts w:ascii="Times New Roman" w:eastAsia="Times New Roman" w:hAnsi="Times New Roman" w:cs="Times New Roman"/>
+          <w:lang w:eastAsia="en-GB"/>
+        </w:rPr>
+        <w:t xml:space="preserve"> seem well-suited for the bidirectional transformation between images of healthy facial structures and those exhibiting Port-Wine Birthmarks (PWB), as well as for deducing the defining features of PWB, since it needs to learn those for a high quality translation. Moreover, we envision the use of this model to raise awareness about PWB and, eventually, to use a similar model to forecast the potential aesthetic enhancement in PWB appearance.</w:t>
+      </w:r>
+    </w:p>
+    <w:p>
+      <w:pPr>
+        <w:spacing w:before="300" w:after="150"/>
+        <w:textAlignment w:val="top"/>
+        <w:outlineLvl w:val="2"/>
+        <w:rPr>
+          <w:rFonts w:ascii="Arial" w:eastAsia="Times New Roman" w:hAnsi="Arial" w:cs="Arial"/>
+          <w:sz w:val="27"/>
+          <w:szCs w:val="27"/>
+          <w:lang w:eastAsia="en-GB"/>
+        </w:rPr>
+      </w:pPr>
+      <w:r>
+        <w:rPr>
+          <w:rFonts w:ascii="Arial" w:eastAsia="Times New Roman" w:hAnsi="Arial" w:cs="Arial"/>
+          <w:sz w:val="27"/>
+          <w:szCs w:val="27"/>
+          <w:lang w:eastAsia="en-GB"/>
+        </w:rPr>
+        <w:t>Study Design / Materials and Method</w:t>
+      </w:r>
+    </w:p>
+    <w:p>
+      <w:pPr>
+        <w:textAlignment w:val="top"/>
+        <w:rPr>
+          <w:rFonts w:ascii="Times New Roman" w:eastAsia="Times New Roman" w:hAnsi="Times New Roman" w:cs="Times New Roman"/>
+          <w:lang w:eastAsia="en-GB"/>
+        </w:rPr>
+      </w:pPr>
+      <w:r>
+        <w:rPr>
+          <w:rFonts w:ascii="Times New Roman" w:eastAsia="Times New Roman" w:hAnsi="Times New Roman" w:cs="Times New Roman"/>
+          <w:lang w:eastAsia="en-GB"/>
+        </w:rPr>
+        <w:t xml:space="preserve">Our investigation harvested a dataset comprising images of 200 Caucasian individuals with PWB from various internet sources, representing a broad age spectrum, primarily children and middle-aged adults. Complementary to this, we incorporated over 7,200 facial images from an open-source repository. We initialized a </w:t>
+      </w:r>
+      <w:proofErr w:type="spellStart"/>
+      <w:r>
+        <w:rPr>
+          <w:rFonts w:ascii="Times New Roman" w:eastAsia="Times New Roman" w:hAnsi="Times New Roman" w:cs="Times New Roman"/>
+          <w:lang w:eastAsia="en-GB"/>
+        </w:rPr>
+        <w:t>CycleGAN</w:t>
+      </w:r>
+      <w:proofErr w:type="spellEnd"/>
+      <w:r>
+        <w:rPr>
+          <w:rFonts w:ascii="Times New Roman" w:eastAsia="Times New Roman" w:hAnsi="Times New Roman" w:cs="Times New Roman"/>
+          <w:lang w:eastAsia="en-GB"/>
+        </w:rPr>
+        <w:t xml:space="preserve"> architecture, training it on a free-to-use Kaggle GPU. The model included four intrinsic neural networks—two generators for image synthesis and two discriminators for classification of PWB and healthy facial images. Resource limitations necessitated a parameter cap (8 million for generators, 2 million for discriminators) and confined image resolution to 256x256 pixels. To enhance training efficiency and model generalization, we adopted data augmentation strategies, focusing on differentiable augmentation that preserves the learned distribution integrity by enabling loss backpropagation.</w:t>
+      </w:r>
+    </w:p>
+    <w:p>
+      <w:pPr>
+        <w:spacing w:before="300" w:after="150"/>
+        <w:textAlignment w:val="top"/>
+        <w:outlineLvl w:val="2"/>
+        <w:rPr>
+          <w:rFonts w:ascii="Arial" w:eastAsia="Times New Roman" w:hAnsi="Arial" w:cs="Arial"/>
+          <w:sz w:val="27"/>
+          <w:szCs w:val="27"/>
+          <w:lang w:eastAsia="en-GB"/>
+        </w:rPr>
+      </w:pPr>
+      <w:r>
+        <w:rPr>
+          <w:rFonts w:ascii="Arial" w:eastAsia="Times New Roman" w:hAnsi="Arial" w:cs="Arial"/>
+          <w:sz w:val="27"/>
+          <w:szCs w:val="27"/>
+          <w:lang w:eastAsia="en-GB"/>
+        </w:rPr>
+        <w:t>Results</w:t>
+      </w:r>
+    </w:p>
+    <w:p>
+      <w:pPr>
+        <w:textAlignment w:val="top"/>
+        <w:rPr>
+          <w:rFonts w:ascii="Times New Roman" w:eastAsia="Times New Roman" w:hAnsi="Times New Roman" w:cs="Times New Roman"/>
+          <w:lang w:eastAsia="en-GB"/>
+        </w:rPr>
+      </w:pPr>
+      <w:r>
+        <w:rPr>
+          <w:rFonts w:ascii="Times New Roman" w:eastAsia="Times New Roman" w:hAnsi="Times New Roman" w:cs="Times New Roman"/>
+          <w:lang w:eastAsia="en-GB"/>
+        </w:rPr>
+        <w:t xml:space="preserve">Subsequent to extensive training iterations and systematic refinements, the </w:t>
+      </w:r>
+      <w:proofErr w:type="spellStart"/>
+      <w:r>
+        <w:rPr>
+          <w:rFonts w:ascii="Times New Roman" w:eastAsia="Times New Roman" w:hAnsi="Times New Roman" w:cs="Times New Roman"/>
+          <w:lang w:eastAsia="en-GB"/>
+        </w:rPr>
+        <w:t>CycleGAN</w:t>
+      </w:r>
+      <w:proofErr w:type="spellEnd"/>
+      <w:r>
+        <w:rPr>
+          <w:rFonts w:ascii="Times New Roman" w:eastAsia="Times New Roman" w:hAnsi="Times New Roman" w:cs="Times New Roman"/>
+          <w:lang w:eastAsia="en-GB"/>
+        </w:rPr>
+        <w:t xml:space="preserve"> achieved convergence, effectively learning to obscure the PWB in images. While the network also acquired the capability to generate images with PWB, the fidelity of these synthetic images remains suboptimal, occasionally failing to meet the recognition criteria of a specialist.</w:t>
+      </w:r>
+    </w:p>
+    <w:p>
+      <w:pPr>
+        <w:spacing w:before="300" w:after="150"/>
+        <w:textAlignment w:val="top"/>
+        <w:outlineLvl w:val="2"/>
+        <w:rPr>
+          <w:rFonts w:ascii="Arial" w:eastAsia="Times New Roman" w:hAnsi="Arial" w:cs="Arial"/>
+          <w:sz w:val="27"/>
+          <w:szCs w:val="27"/>
+          <w:lang w:eastAsia="en-GB"/>
+        </w:rPr>
+      </w:pPr>
+      <w:r>
+        <w:rPr>
+          <w:rFonts w:ascii="Arial" w:eastAsia="Times New Roman" w:hAnsi="Arial" w:cs="Arial"/>
+          <w:sz w:val="27"/>
+          <w:szCs w:val="27"/>
+          <w:lang w:eastAsia="en-GB"/>
+        </w:rPr>
+        <w:t>Conclusion</w:t>
+      </w:r>
+    </w:p>
+    <w:p>
+      <w:pPr>
+        <w:textAlignment w:val="top"/>
+        <w:rPr>
+          <w:rFonts w:ascii="Times New Roman" w:eastAsia="Times New Roman" w:hAnsi="Times New Roman" w:cs="Times New Roman"/>
+          <w:lang w:eastAsia="en-GB"/>
+        </w:rPr>
+      </w:pPr>
+      <w:r>
+        <w:rPr>
+          <w:rFonts w:ascii="Times New Roman" w:eastAsia="Times New Roman" w:hAnsi="Times New Roman" w:cs="Times New Roman"/>
+          <w:lang w:eastAsia="en-GB"/>
+        </w:rPr>
+        <w:t xml:space="preserve">The study conducted has shown the capability of an AI to translate between facial images with Port-Wine Birthmarks to their unmarked counterparts. Although the use of limited computational resources has introduced constraints, leading to translations that are yet to reach an optimal state, the findings affirm the foundational promise of </w:t>
+      </w:r>
+      <w:proofErr w:type="spellStart"/>
+      <w:r>
+        <w:rPr>
+          <w:rFonts w:ascii="Times New Roman" w:eastAsia="Times New Roman" w:hAnsi="Times New Roman" w:cs="Times New Roman"/>
+          <w:lang w:eastAsia="en-GB"/>
+        </w:rPr>
+        <w:t>CycleGANs</w:t>
+      </w:r>
+      <w:proofErr w:type="spellEnd"/>
+      <w:r>
+        <w:rPr>
+          <w:rFonts w:ascii="Times New Roman" w:eastAsia="Times New Roman" w:hAnsi="Times New Roman" w:cs="Times New Roman"/>
+          <w:lang w:eastAsia="en-GB"/>
+        </w:rPr>
+        <w:t xml:space="preserve"> in </w:t>
+      </w:r>
+      <w:r>
+        <w:rPr>
+          <w:rFonts w:ascii="Times New Roman" w:eastAsia="Times New Roman" w:hAnsi="Times New Roman" w:cs="Times New Roman"/>
+          <w:lang w:eastAsia="en-GB"/>
+        </w:rPr>
+        <w:lastRenderedPageBreak/>
+        <w:t xml:space="preserve">medical image processing. We envisage the </w:t>
+      </w:r>
+      <w:proofErr w:type="spellStart"/>
+      <w:r>
+        <w:rPr>
+          <w:rFonts w:ascii="Times New Roman" w:eastAsia="Times New Roman" w:hAnsi="Times New Roman" w:cs="Times New Roman"/>
+          <w:lang w:eastAsia="en-GB"/>
+        </w:rPr>
+        <w:t>CycleGAN</w:t>
+      </w:r>
+      <w:proofErr w:type="spellEnd"/>
+      <w:r>
+        <w:rPr>
+          <w:rFonts w:ascii="Times New Roman" w:eastAsia="Times New Roman" w:hAnsi="Times New Roman" w:cs="Times New Roman"/>
+          <w:lang w:eastAsia="en-GB"/>
+        </w:rPr>
+        <w:t xml:space="preserve"> developed in this study as a tool for enhancing public understanding of Port-Wine Birthmarks (PWB), by providing visual simulations of PWB on individuals' faces. Additionally, we hope to expand the utility of </w:t>
+      </w:r>
+      <w:proofErr w:type="spellStart"/>
+      <w:r>
+        <w:rPr>
+          <w:rFonts w:ascii="Times New Roman" w:eastAsia="Times New Roman" w:hAnsi="Times New Roman" w:cs="Times New Roman"/>
+          <w:lang w:eastAsia="en-GB"/>
+        </w:rPr>
+        <w:t>CycleGAN</w:t>
+      </w:r>
+      <w:proofErr w:type="spellEnd"/>
+      <w:r>
+        <w:rPr>
+          <w:rFonts w:ascii="Times New Roman" w:eastAsia="Times New Roman" w:hAnsi="Times New Roman" w:cs="Times New Roman"/>
+          <w:lang w:eastAsia="en-GB"/>
+        </w:rPr>
+        <w:t xml:space="preserve"> to function as a predictive model that can demonstrate potential outcomes for patients considering treatment (</w:t>
+      </w:r>
+      <w:proofErr w:type="spellStart"/>
+      <w:r>
+        <w:rPr>
+          <w:rFonts w:ascii="Times New Roman" w:eastAsia="Times New Roman" w:hAnsi="Times New Roman" w:cs="Times New Roman"/>
+          <w:lang w:eastAsia="en-GB"/>
+        </w:rPr>
+        <w:t>eg.</w:t>
+      </w:r>
+      <w:proofErr w:type="spellEnd"/>
+      <w:r>
+        <w:rPr>
+          <w:rFonts w:ascii="Times New Roman" w:eastAsia="Times New Roman" w:hAnsi="Times New Roman" w:cs="Times New Roman"/>
+          <w:lang w:eastAsia="en-GB"/>
+        </w:rPr>
+        <w:t xml:space="preserve"> transforming pre-treatment photographs to depict the anticipated results after undergoing multiple laser therapy sessions). The primary constraint in realizing the initial objective fully stemmed from the limitations of computational resources, whereas for the latter proposed application, the current main limitation is the amount of data.</w:t>
+      </w:r>
+    </w:p>
+    <w:p>
+      <w:pPr>
+        <w:textAlignment w:val="top"/>
+        <w:rPr>
+          <w:rFonts w:ascii="Times New Roman" w:eastAsia="Times New Roman" w:hAnsi="Times New Roman" w:cs="Times New Roman"/>
+          <w:lang w:eastAsia="en-GB"/>
+        </w:rPr>
+      </w:pPr>
+      <w:r>
+        <w:rPr>
+          <w:rFonts w:ascii="Times New Roman" w:eastAsia="Times New Roman" w:hAnsi="Times New Roman" w:cs="Times New Roman"/>
+          <w:lang w:eastAsia="en-GB"/>
+        </w:rPr>
+        <w:t>Print</w:t>
+      </w:r>
+    </w:p>
+    <w:p>
+      <w:pPr>
+        <w:rPr>
+          <w:rFonts w:ascii="Times New Roman" w:eastAsia="Times New Roman" w:hAnsi="Times New Roman" w:cs="Times New Roman"/>
+          <w:lang w:eastAsia="en-GB"/>
+        </w:rPr>
+      </w:pPr>
     </w:p>
     <w:p/>
-    <w:p/>
-    <w:p>
-      <w:pPr>
-        <w:rPr>
-          <w:b/>
-          <w:bCs/>
-        </w:rPr>
-      </w:pPr>
-      <w:r>
-        <w:rPr>
-          <w:b/>
-          <w:bCs/>
-        </w:rPr>
-        <w:t xml:space="preserve">Study Design and methods: </w:t>
-      </w:r>
-    </w:p>
-    <w:p>
-      <w:r>
-        <w:t xml:space="preserve">This study looked at </w:t>
-      </w:r>
-      <w:r>
-        <w:t>44</w:t>
-      </w:r>
-      <w:r>
-        <w:t xml:space="preserve"> Caucasian patients ranging from 8-59 years old who received treatment with 3 to 29 laser sessions. Standardized 3D photographic imaging was done before and after </w:t>
-      </w:r>
-      <w:r>
-        <w:t xml:space="preserve">treatment with </w:t>
-      </w:r>
-      <w:r>
-        <w:t xml:space="preserve">the </w:t>
-      </w:r>
-      <w:r>
-        <w:t>532nm</w:t>
-      </w:r>
-      <w:r>
-        <w:t xml:space="preserve"> </w:t>
-      </w:r>
-      <w:r>
-        <w:t>laser with large spot and contact cooling</w:t>
-      </w:r>
-      <w:r>
-        <w:t>.</w:t>
-      </w:r>
-    </w:p>
-    <w:p>
-      <w:r>
-        <w:t xml:space="preserve">Using a pre-trained, state-of-the-art ResNet-50 Convolutional Neural Network (CNN), an Artificial Intelligence (AI) model was trained to predict the </w:t>
-      </w:r>
-      <w:r>
-        <w:t xml:space="preserve">numerical </w:t>
-      </w:r>
-      <w:r>
-        <w:t>improvement</w:t>
-      </w:r>
-      <w:r>
-        <w:t xml:space="preserve"> (total clearence)</w:t>
-      </w:r>
-      <w:r>
-        <w:t xml:space="preserve"> of patients based on </w:t>
-      </w:r>
-      <w:r>
-        <w:t>2D snapshots of their</w:t>
-      </w:r>
-      <w:r>
-        <w:t xml:space="preserve"> </w:t>
-      </w:r>
-      <w:r>
-        <w:t>3D digital images prior to treatment.</w:t>
-      </w:r>
-    </w:p>
-    <w:p/>
-    <w:p>
-      <w:pPr>
-        <w:rPr>
-          <w:b/>
-          <w:bCs/>
-        </w:rPr>
-      </w:pPr>
-      <w:r>
-        <w:rPr>
-          <w:b/>
-          <w:bCs/>
-        </w:rPr>
-        <w:t>Results:</w:t>
-      </w:r>
-    </w:p>
-    <w:p>
-      <w:r>
-        <w:t>The AI</w:t>
-      </w:r>
-      <w:r>
-        <w:t xml:space="preserve"> </w:t>
-      </w:r>
-      <w:r>
-        <w:t xml:space="preserve">demonstrated consistent </w:t>
-      </w:r>
-      <w:r>
-        <w:t xml:space="preserve">71% </w:t>
-      </w:r>
-      <w:r>
-        <w:t xml:space="preserve">accuracy </w:t>
-      </w:r>
-      <w:r>
-        <w:t xml:space="preserve">in categorizing previously unseen </w:t>
-      </w:r>
-      <w:r>
-        <w:t xml:space="preserve">patients </w:t>
-      </w:r>
-      <w:r>
-        <w:t xml:space="preserve">into buckets </w:t>
-      </w:r>
-      <w:r>
-        <w:t xml:space="preserve">like </w:t>
-      </w:r>
-      <w:r>
-        <w:t>"less than 62%</w:t>
-      </w:r>
-      <w:r>
-        <w:t xml:space="preserve"> improvement</w:t>
-      </w:r>
-      <w:r>
-        <w:t>" or "more than 62%</w:t>
-      </w:r>
-      <w:r>
-        <w:t xml:space="preserve"> improvement</w:t>
-      </w:r>
-      <w:r>
-        <w:t xml:space="preserve"> </w:t>
-      </w:r>
-      <w:r>
-        <w:t>"</w:t>
-      </w:r>
-      <w:r>
-        <w:t>.</w:t>
-      </w:r>
-      <w:r>
-        <w:t xml:space="preserve"> </w:t>
-      </w:r>
-      <w:r>
-        <w:t xml:space="preserve">Several models, data augmentation strategies, and groupings were evaluated, providing slightly different results </w:t>
-      </w:r>
-      <w:r>
-        <w:t>with a consistent correlation towards correct predictions</w:t>
-      </w:r>
-      <w:r>
-        <w:t>. Training and validation losses showed convergence throughout the multiple training run</w:t>
-      </w:r>
-      <w:r>
-        <w:t>s (cross-validation)</w:t>
-      </w:r>
-    </w:p>
-    <w:p/>
-    <w:p/>
-    <w:p>
-      <w:pPr>
-        <w:rPr>
-          <w:b/>
-          <w:bCs/>
-        </w:rPr>
-      </w:pPr>
-      <w:r>
-        <w:rPr>
-          <w:b/>
-          <w:bCs/>
-        </w:rPr>
-        <w:t>Conclusion:</w:t>
-      </w:r>
-    </w:p>
-    <w:p>
-      <w:r>
-        <w:t>The study conducted has shown</w:t>
-      </w:r>
-      <w:r>
-        <w:t xml:space="preserve"> the </w:t>
-      </w:r>
-      <w:r>
-        <w:t>capability of an AI to make predictions concerning the effectiveness of a PWS's treatment by using convolutional neural networks (CNN) and transfer learning. Since it is challenging to pinpoint the exact accuracy of this assessment as data is limited, the level of accuracy may vary</w:t>
-      </w:r>
-      <w:r>
-        <w:t xml:space="preserve"> slightly</w:t>
-      </w:r>
-      <w:r>
-        <w:t xml:space="preserve">. </w:t>
-      </w:r>
-      <w:r>
-        <w:t xml:space="preserve">With further data being added to the AI model, it has the potential to provide a precise numerical </w:t>
-      </w:r>
-      <w:r>
-        <w:t>prediction</w:t>
-      </w:r>
-      <w:r>
-        <w:t xml:space="preserve"> of the success of the treatment</w:t>
-      </w:r>
-      <w:r>
-        <w:t>.</w:t>
-      </w:r>
-    </w:p>
     <w:sectPr>
       <w:pgSz w:w="11906" w:h="16838"/>
       <w:pgMar w:top="1440" w:right="1440" w:bottom="1440" w:left="1440" w:header="708" w:footer="708" w:gutter="0"/>
@@ -266,7 +388,7 @@
 </file>
 
 <file path=word/numbering.xml><?xml version="1.0" encoding="utf-8"?>
-<w:numbering xmlns:wpc="http://schemas.microsoft.com/office/word/2010/wordprocessingCanvas" xmlns:cx="http://schemas.microsoft.com/office/drawing/2014/chartex" xmlns:cx1="http://schemas.microsoft.com/office/drawing/2015/9/8/chartex" xmlns:cx2="http://schemas.microsoft.com/office/drawing/2015/10/21/chartex" xmlns:cx3="http://schemas.microsoft.com/office/drawing/2016/5/9/chartex" xmlns:cx4="http://schemas.microsoft.com/office/drawing/2016/5/10/chartex" xmlns:cx5="http://schemas.microsoft.com/office/drawing/2016/5/11/chartex" xmlns:cx6="http://schemas.microsoft.com/office/drawing/2016/5/12/chartex" xmlns:cx7="http://schemas.microsoft.com/office/drawing/2016/5/13/chartex" xmlns:cx8="http://schemas.microsoft.com/office/drawing/2016/5/14/chartex" xmlns:mc="http://schemas.openxmlformats.org/markup-compatibility/2006" xmlns:aink="http://schemas.microsoft.com/office/drawing/2016/ink" xmlns:am3d="http://schemas.microsoft.com/office/drawing/2017/model3d" xmlns:o="urn:schemas-microsoft-com:office:office" xmlns:oel="http://schemas.microsoft.com/office/2019/extlst" xmlns:r="http://schemas.openxmlformats.org/officeDocument/2006/relationships" xmlns:m="http://schemas.openxmlformats.org/officeDocument/2006/math" xmlns:v="urn:schemas-microsoft-com:vml" xmlns:wp14="http://schemas.microsoft.com/office/word/2010/wordprocessingDrawing" xmlns:wp="http://schemas.openxmlformats.org/drawingml/2006/wordprocessingDrawing" xmlns:w10="urn:schemas-microsoft-com:office:word" xmlns:w="http://schemas.openxmlformats.org/wordprocessingml/2006/main" xmlns:w14="http://schemas.microsoft.com/office/word/2010/wordml" xmlns:w15="http://schemas.microsoft.com/office/word/2012/wordml" xmlns:w16cex="http://schemas.microsoft.com/office/word/2018/wordml/cex" xmlns:w16cid="http://schemas.microsoft.com/office/word/2016/wordml/cid" xmlns:w16="http://schemas.microsoft.com/office/word/2018/wordml" xmlns:w16du="http://schemas.microsoft.com/office/word/2023/wordml/word16du" xmlns:w16sdtdh="http://schemas.microsoft.com/office/word/2020/wordml/sdtdatahash" xmlns:w16se="http://schemas.microsoft.com/office/word/2015/wordml/symex" xmlns:wpg="http://schemas.microsoft.com/office/word/2010/wordprocessingGroup" xmlns:wpi="http://schemas.microsoft.com/office/word/2010/wordprocessingInk" xmlns:wne="http://schemas.microsoft.com/office/word/2006/wordml" xmlns:wps="http://schemas.microsoft.com/office/word/2010/wordprocessingShape" mc:Ignorable="w14 w15 w16se w16cid w16 w16cex w16sdtdh wp14">
+<w:numbering xmlns:wpc="http://schemas.microsoft.com/office/word/2010/wordprocessingCanvas" xmlns:cx="http://schemas.microsoft.com/office/drawing/2014/chartex" xmlns:cx1="http://schemas.microsoft.com/office/drawing/2015/9/8/chartex" xmlns:cx2="http://schemas.microsoft.com/office/drawing/2015/10/21/chartex" xmlns:cx3="http://schemas.microsoft.com/office/drawing/2016/5/9/chartex" xmlns:cx4="http://schemas.microsoft.com/office/drawing/2016/5/10/chartex" xmlns:cx5="http://schemas.microsoft.com/office/drawing/2016/5/11/chartex" xmlns:cx6="http://schemas.microsoft.com/office/drawing/2016/5/12/chartex" xmlns:cx7="http://schemas.microsoft.com/office/drawing/2016/5/13/chartex" xmlns:cx8="http://schemas.microsoft.com/office/drawing/2016/5/14/chartex" xmlns:mc="http://schemas.openxmlformats.org/markup-compatibility/2006" xmlns:aink="http://schemas.microsoft.com/office/drawing/2016/ink" xmlns:am3d="http://schemas.microsoft.com/office/drawing/2017/model3d" xmlns:o="urn:schemas-microsoft-com:office:office" xmlns:oel="http://schemas.microsoft.com/office/2019/extlst" xmlns:r="http://schemas.openxmlformats.org/officeDocument/2006/relationships" xmlns:m="http://schemas.openxmlformats.org/officeDocument/2006/math" xmlns:v="urn:schemas-microsoft-com:vml" xmlns:wp14="http://schemas.microsoft.com/office/word/2010/wordprocessingDrawing" xmlns:wp="http://schemas.openxmlformats.org/drawingml/2006/wordprocessingDrawing" xmlns:w10="urn:schemas-microsoft-com:office:word" xmlns:w="http://schemas.openxmlformats.org/wordprocessingml/2006/main" xmlns:w14="http://schemas.microsoft.com/office/word/2010/wordml" xmlns:w15="http://schemas.microsoft.com/office/word/2012/wordml" xmlns:w16cex="http://schemas.microsoft.com/office/word/2018/wordml/cex" xmlns:w16cid="http://schemas.microsoft.com/office/word/2016/wordml/cid" xmlns:w16="http://schemas.microsoft.com/office/word/2018/wordml" xmlns:w16sdtdh="http://schemas.microsoft.com/office/word/2020/wordml/sdtdatahash" xmlns:w16se="http://schemas.microsoft.com/office/word/2015/wordml/symex" xmlns:wpg="http://schemas.microsoft.com/office/word/2010/wordprocessingGroup" xmlns:wpi="http://schemas.microsoft.com/office/word/2010/wordprocessingInk" xmlns:wne="http://schemas.microsoft.com/office/word/2006/wordml" xmlns:wps="http://schemas.microsoft.com/office/word/2010/wordprocessingShape" mc:Ignorable="w14 w15 w16se w16cid w16 w16cex w16sdtdh wp14">
   <w:abstractNum w:abstractNumId="0" w15:restartNumberingAfterBreak="0">
     <w:nsid w:val="72795CD5"/>
     <w:multiLevelType w:val="hybridMultilevel"/>
@@ -780,6 +902,26 @@
     <w:name w:val="Normal"/>
     <w:qFormat/>
   </w:style>
+  <w:style w:type="paragraph" w:styleId="Heading3">
+    <w:name w:val="heading 3"/>
+    <w:basedOn w:val="Normal"/>
+    <w:link w:val="Heading3Char"/>
+    <w:uiPriority w:val="9"/>
+    <w:qFormat/>
+    <w:rsid w:val="002211E6"/>
+    <w:pPr>
+      <w:spacing w:before="100" w:beforeAutospacing="1" w:after="100" w:afterAutospacing="1"/>
+      <w:outlineLvl w:val="2"/>
+    </w:pPr>
+    <w:rPr>
+      <w:rFonts w:ascii="Times New Roman" w:eastAsia="Times New Roman" w:hAnsi="Times New Roman" w:cs="Times New Roman"/>
+      <w:b/>
+      <w:bCs/>
+      <w:sz w:val="27"/>
+      <w:szCs w:val="27"/>
+      <w:lang w:eastAsia="en-GB"/>
+    </w:rPr>
+  </w:style>
   <w:style w:type="character" w:default="1" w:styleId="DefaultParagraphFont">
     <w:name w:val="Default Paragraph Font"/>
     <w:uiPriority w:val="1"/>
@@ -887,6 +1029,21 @@
     <w:uiPriority w:val="99"/>
     <w:semiHidden/>
     <w:rsid w:val="00CC5C31"/>
+  </w:style>
+  <w:style w:type="character" w:customStyle="1" w:styleId="Heading3Char">
+    <w:name w:val="Heading 3 Char"/>
+    <w:basedOn w:val="DefaultParagraphFont"/>
+    <w:link w:val="Heading3"/>
+    <w:uiPriority w:val="9"/>
+    <w:rsid w:val="002211E6"/>
+    <w:rPr>
+      <w:rFonts w:ascii="Times New Roman" w:eastAsia="Times New Roman" w:hAnsi="Times New Roman" w:cs="Times New Roman"/>
+      <w:b/>
+      <w:bCs/>
+      <w:sz w:val="27"/>
+      <w:szCs w:val="27"/>
+      <w:lang w:eastAsia="en-GB"/>
+    </w:rPr>
   </w:style>
 </w:styles>
 </file>

</xml_diff>